<commit_message>
Commit final from desktop
</commit_message>
<xml_diff>
--- a/Salon Mobile App/Salon App (Final Report).docx
+++ b/Salon Mobile App/Salon App (Final Report).docx
@@ -2237,11 +2237,14 @@
     </w:p>
     <w:p>
       <w:pPr>
-        <w:spacing w:after="0" w:line="276" w:lineRule="auto"/>
-        <w:jc w:val="both"/>
-        <w:rPr>
-          <w:b/>
-          <w:bCs/>
+        <w:pStyle w:val="ListParagraph"/>
+        <w:spacing w:after="0" w:line="276" w:lineRule="auto"/>
+        <w:ind w:left="786"/>
+        <w:jc w:val="both"/>
+        <w:rPr>
+          <w:b/>
+          <w:bCs/>
+          <w:color w:val="4C94D8" w:themeColor="text2" w:themeTint="80"/>
           <w:sz w:val="24"/>
           <w:szCs w:val="24"/>
         </w:rPr>
@@ -2256,16 +2259,16 @@
         <w:rPr>
           <w:b/>
           <w:bCs/>
-          <w:sz w:val="24"/>
-          <w:szCs w:val="24"/>
-        </w:rPr>
-      </w:pPr>
-      <w:r>
-        <w:rPr>
-          <w:b/>
-          <w:bCs/>
-          <w:sz w:val="24"/>
-          <w:szCs w:val="24"/>
+          <w:sz w:val="32"/>
+          <w:szCs w:val="32"/>
+        </w:rPr>
+      </w:pPr>
+      <w:r>
+        <w:rPr>
+          <w:b/>
+          <w:bCs/>
+          <w:sz w:val="32"/>
+          <w:szCs w:val="32"/>
         </w:rPr>
         <w:t>Data Modeling:</w:t>
       </w:r>
@@ -2279,8 +2282,8 @@
         <w:rPr>
           <w:b/>
           <w:bCs/>
-          <w:sz w:val="24"/>
-          <w:szCs w:val="24"/>
+          <w:sz w:val="32"/>
+          <w:szCs w:val="32"/>
         </w:rPr>
       </w:pPr>
     </w:p>
@@ -2667,8 +2670,8 @@
         <w:ind w:left="360"/>
         <w:jc w:val="both"/>
         <w:rPr>
-          <w:sz w:val="24"/>
-          <w:szCs w:val="24"/>
+          <w:sz w:val="32"/>
+          <w:szCs w:val="32"/>
         </w:rPr>
       </w:pPr>
     </w:p>
@@ -2681,16 +2684,16 @@
         <w:rPr>
           <w:b/>
           <w:bCs/>
-          <w:sz w:val="24"/>
-          <w:szCs w:val="24"/>
-        </w:rPr>
-      </w:pPr>
-      <w:r>
-        <w:rPr>
-          <w:b/>
-          <w:bCs/>
-          <w:sz w:val="24"/>
-          <w:szCs w:val="24"/>
+          <w:sz w:val="32"/>
+          <w:szCs w:val="32"/>
+        </w:rPr>
+      </w:pPr>
+      <w:r>
+        <w:rPr>
+          <w:b/>
+          <w:bCs/>
+          <w:sz w:val="32"/>
+          <w:szCs w:val="32"/>
         </w:rPr>
         <w:t>Process Modeling:</w:t>
       </w:r>
@@ -2704,6 +2707,20 @@
         <w:rPr>
           <w:b/>
           <w:bCs/>
+          <w:sz w:val="32"/>
+          <w:szCs w:val="32"/>
+        </w:rPr>
+      </w:pPr>
+    </w:p>
+    <w:p>
+      <w:pPr>
+        <w:pStyle w:val="ListParagraph"/>
+        <w:spacing w:after="0" w:line="276" w:lineRule="auto"/>
+        <w:ind w:left="360"/>
+        <w:jc w:val="both"/>
+        <w:rPr>
+          <w:b/>
+          <w:bCs/>
           <w:sz w:val="24"/>
           <w:szCs w:val="24"/>
         </w:rPr>
@@ -2793,6 +2810,18 @@
         </w:rPr>
         <w:t>Feedback Submission: Process of users providing feedback.</w:t>
       </w:r>
+    </w:p>
+    <w:p>
+      <w:pPr>
+        <w:pStyle w:val="ListParagraph"/>
+        <w:spacing w:after="0" w:line="276" w:lineRule="auto"/>
+        <w:ind w:left="360"/>
+        <w:jc w:val="both"/>
+        <w:rPr>
+          <w:sz w:val="24"/>
+          <w:szCs w:val="24"/>
+        </w:rPr>
+      </w:pPr>
     </w:p>
     <w:p>
       <w:pPr>
@@ -3021,6 +3050,18 @@
       <w:pPr>
         <w:pStyle w:val="ListParagraph"/>
         <w:spacing w:after="0" w:line="276" w:lineRule="auto"/>
+        <w:ind w:left="1080"/>
+        <w:jc w:val="both"/>
+        <w:rPr>
+          <w:sz w:val="24"/>
+          <w:szCs w:val="24"/>
+        </w:rPr>
+      </w:pPr>
+    </w:p>
+    <w:p>
+      <w:pPr>
+        <w:pStyle w:val="ListParagraph"/>
+        <w:spacing w:after="0" w:line="276" w:lineRule="auto"/>
         <w:ind w:left="360"/>
         <w:jc w:val="both"/>
         <w:rPr>
@@ -3037,6 +3078,7 @@
           <w:sz w:val="24"/>
           <w:szCs w:val="24"/>
         </w:rPr>
+        <w:lastRenderedPageBreak/>
         <w:t>Appointment Booking:</w:t>
       </w:r>
     </w:p>
@@ -3148,7 +3190,6 @@
           <w:sz w:val="24"/>
           <w:szCs w:val="24"/>
         </w:rPr>
-        <w:lastRenderedPageBreak/>
         <w:t>Feedback Submission:</w:t>
       </w:r>
     </w:p>
@@ -3223,270 +3264,88 @@
         <w:spacing w:after="0" w:line="276" w:lineRule="auto"/>
         <w:jc w:val="both"/>
         <w:rPr>
-          <w:b/>
-          <w:bCs/>
-          <w:sz w:val="24"/>
-          <w:szCs w:val="24"/>
-        </w:rPr>
-      </w:pPr>
-    </w:p>
-    <w:p>
-      <w:pPr>
-        <w:spacing w:after="0" w:line="276" w:lineRule="auto"/>
-        <w:jc w:val="both"/>
-        <w:rPr>
-          <w:b/>
-          <w:bCs/>
-          <w:sz w:val="24"/>
-          <w:szCs w:val="24"/>
-        </w:rPr>
-      </w:pPr>
-    </w:p>
-    <w:p>
-      <w:pPr>
-        <w:spacing w:after="0" w:line="276" w:lineRule="auto"/>
-        <w:jc w:val="both"/>
-        <w:rPr>
-          <w:b/>
-          <w:bCs/>
-          <w:sz w:val="24"/>
-          <w:szCs w:val="24"/>
-        </w:rPr>
-      </w:pPr>
-    </w:p>
-    <w:p>
-      <w:pPr>
-        <w:spacing w:after="0" w:line="276" w:lineRule="auto"/>
-        <w:jc w:val="both"/>
-        <w:rPr>
-          <w:b/>
-          <w:bCs/>
-          <w:sz w:val="24"/>
-          <w:szCs w:val="24"/>
-        </w:rPr>
-      </w:pPr>
-    </w:p>
-    <w:p>
-      <w:pPr>
-        <w:spacing w:after="0" w:line="276" w:lineRule="auto"/>
-        <w:jc w:val="both"/>
-        <w:rPr>
-          <w:b/>
-          <w:bCs/>
-          <w:sz w:val="24"/>
-          <w:szCs w:val="24"/>
-        </w:rPr>
-      </w:pPr>
-    </w:p>
-    <w:p>
-      <w:pPr>
-        <w:spacing w:after="0" w:line="276" w:lineRule="auto"/>
-        <w:jc w:val="both"/>
-        <w:rPr>
-          <w:b/>
-          <w:bCs/>
-          <w:sz w:val="24"/>
-          <w:szCs w:val="24"/>
-        </w:rPr>
-      </w:pPr>
-    </w:p>
-    <w:p>
-      <w:pPr>
-        <w:spacing w:after="0" w:line="276" w:lineRule="auto"/>
-        <w:jc w:val="both"/>
-        <w:rPr>
-          <w:b/>
-          <w:bCs/>
-          <w:sz w:val="24"/>
-          <w:szCs w:val="24"/>
-        </w:rPr>
-      </w:pPr>
-    </w:p>
-    <w:p>
-      <w:pPr>
-        <w:spacing w:after="0" w:line="276" w:lineRule="auto"/>
-        <w:jc w:val="both"/>
-        <w:rPr>
-          <w:b/>
-          <w:bCs/>
-          <w:sz w:val="24"/>
-          <w:szCs w:val="24"/>
-        </w:rPr>
-      </w:pPr>
-    </w:p>
-    <w:p>
-      <w:pPr>
-        <w:spacing w:after="0" w:line="276" w:lineRule="auto"/>
-        <w:jc w:val="both"/>
-        <w:rPr>
-          <w:b/>
-          <w:bCs/>
-          <w:sz w:val="24"/>
-          <w:szCs w:val="24"/>
-        </w:rPr>
-      </w:pPr>
-    </w:p>
-    <w:p>
-      <w:pPr>
-        <w:spacing w:after="0" w:line="276" w:lineRule="auto"/>
-        <w:jc w:val="both"/>
-        <w:rPr>
-          <w:b/>
-          <w:bCs/>
-          <w:sz w:val="24"/>
-          <w:szCs w:val="24"/>
-        </w:rPr>
-      </w:pPr>
-    </w:p>
-    <w:p>
-      <w:pPr>
-        <w:spacing w:after="0" w:line="276" w:lineRule="auto"/>
-        <w:jc w:val="both"/>
-        <w:rPr>
-          <w:b/>
-          <w:bCs/>
-          <w:sz w:val="24"/>
-          <w:szCs w:val="24"/>
-        </w:rPr>
-      </w:pPr>
-    </w:p>
-    <w:p>
-      <w:pPr>
-        <w:spacing w:after="0" w:line="276" w:lineRule="auto"/>
-        <w:jc w:val="both"/>
-        <w:rPr>
-          <w:b/>
-          <w:bCs/>
-          <w:sz w:val="24"/>
-          <w:szCs w:val="24"/>
-        </w:rPr>
-      </w:pPr>
-    </w:p>
-    <w:p>
-      <w:pPr>
-        <w:spacing w:after="0" w:line="276" w:lineRule="auto"/>
-        <w:jc w:val="both"/>
-        <w:rPr>
-          <w:b/>
-          <w:bCs/>
-          <w:sz w:val="24"/>
-          <w:szCs w:val="24"/>
-        </w:rPr>
-      </w:pPr>
-    </w:p>
-    <w:p>
-      <w:pPr>
-        <w:spacing w:after="0" w:line="276" w:lineRule="auto"/>
-        <w:jc w:val="both"/>
-        <w:rPr>
-          <w:b/>
-          <w:bCs/>
-          <w:sz w:val="24"/>
-          <w:szCs w:val="24"/>
-        </w:rPr>
-      </w:pPr>
-    </w:p>
-    <w:p>
-      <w:pPr>
-        <w:spacing w:after="0" w:line="276" w:lineRule="auto"/>
-        <w:jc w:val="both"/>
-        <w:rPr>
-          <w:b/>
-          <w:bCs/>
-          <w:sz w:val="24"/>
-          <w:szCs w:val="24"/>
-        </w:rPr>
-      </w:pPr>
-    </w:p>
-    <w:p>
-      <w:pPr>
-        <w:spacing w:after="0" w:line="276" w:lineRule="auto"/>
-        <w:jc w:val="both"/>
-        <w:rPr>
-          <w:b/>
-          <w:bCs/>
-          <w:sz w:val="24"/>
-          <w:szCs w:val="24"/>
-        </w:rPr>
-      </w:pPr>
-    </w:p>
-    <w:p>
-      <w:pPr>
-        <w:spacing w:after="0" w:line="276" w:lineRule="auto"/>
-        <w:jc w:val="both"/>
-        <w:rPr>
-          <w:b/>
-          <w:bCs/>
-          <w:sz w:val="24"/>
-          <w:szCs w:val="24"/>
-        </w:rPr>
-      </w:pPr>
-    </w:p>
-    <w:p>
-      <w:pPr>
-        <w:spacing w:after="0" w:line="276" w:lineRule="auto"/>
-        <w:jc w:val="both"/>
-        <w:rPr>
-          <w:b/>
-          <w:bCs/>
-          <w:sz w:val="24"/>
-          <w:szCs w:val="24"/>
-        </w:rPr>
-      </w:pPr>
-    </w:p>
-    <w:p>
-      <w:pPr>
-        <w:spacing w:after="0" w:line="276" w:lineRule="auto"/>
-        <w:jc w:val="both"/>
-        <w:rPr>
-          <w:b/>
-          <w:bCs/>
-          <w:sz w:val="24"/>
-          <w:szCs w:val="24"/>
-        </w:rPr>
-      </w:pPr>
-    </w:p>
-    <w:p>
-      <w:pPr>
-        <w:spacing w:after="0" w:line="276" w:lineRule="auto"/>
-        <w:jc w:val="both"/>
-        <w:rPr>
-          <w:b/>
-          <w:bCs/>
-          <w:sz w:val="24"/>
-          <w:szCs w:val="24"/>
-        </w:rPr>
-      </w:pPr>
-      <w:r>
-        <w:rPr>
-          <w:b/>
-          <w:bCs/>
-          <w:sz w:val="24"/>
-          <w:szCs w:val="24"/>
-        </w:rPr>
-        <w:t>D. Modeling Documents:</w:t>
-      </w:r>
-    </w:p>
-    <w:p>
-      <w:pPr>
-        <w:spacing w:after="0" w:line="276" w:lineRule="auto"/>
-        <w:jc w:val="both"/>
-        <w:rPr>
-          <w:b/>
-          <w:bCs/>
-          <w:sz w:val="24"/>
-          <w:szCs w:val="24"/>
-        </w:rPr>
-      </w:pPr>
-      <w:r>
-        <w:rPr>
-          <w:b/>
-          <w:bCs/>
-          <w:sz w:val="24"/>
-          <w:szCs w:val="24"/>
-        </w:rPr>
-        <w:t>I. Functional Decomposition Diagram</w:t>
-      </w:r>
+          <w:color w:val="0E2841" w:themeColor="text2"/>
+          <w:sz w:val="32"/>
+          <w:szCs w:val="32"/>
+        </w:rPr>
+      </w:pPr>
+    </w:p>
+    <w:p>
+      <w:pPr>
+        <w:pStyle w:val="ListParagraph"/>
+        <w:numPr>
+          <w:ilvl w:val="1"/>
+          <w:numId w:val="4"/>
+        </w:numPr>
+        <w:spacing w:after="0" w:line="276" w:lineRule="auto"/>
+        <w:jc w:val="both"/>
+        <w:rPr>
+          <w:color w:val="0E2841" w:themeColor="text2"/>
+          <w:sz w:val="32"/>
+          <w:szCs w:val="32"/>
+        </w:rPr>
+      </w:pPr>
+      <w:r>
+        <w:rPr>
+          <w:color w:val="0E2841" w:themeColor="text2"/>
+          <w:sz w:val="32"/>
+          <w:szCs w:val="32"/>
+        </w:rPr>
+        <w:t>Modeling Documents:</w:t>
+      </w:r>
+    </w:p>
+    <w:p>
+      <w:pPr>
+        <w:pStyle w:val="ListParagraph"/>
+        <w:spacing w:after="0" w:line="276" w:lineRule="auto"/>
+        <w:ind w:left="644"/>
+        <w:jc w:val="both"/>
+        <w:rPr>
+          <w:color w:val="0E2841" w:themeColor="text2"/>
+          <w:sz w:val="32"/>
+          <w:szCs w:val="32"/>
+        </w:rPr>
+      </w:pPr>
+    </w:p>
+    <w:p>
+      <w:pPr>
+        <w:pStyle w:val="ListParagraph"/>
+        <w:numPr>
+          <w:ilvl w:val="0"/>
+          <w:numId w:val="26"/>
+        </w:numPr>
+        <w:spacing w:after="0" w:line="276" w:lineRule="auto"/>
+        <w:jc w:val="both"/>
+        <w:rPr>
+          <w:b/>
+          <w:bCs/>
+          <w:sz w:val="32"/>
+          <w:szCs w:val="32"/>
+        </w:rPr>
+      </w:pPr>
+      <w:r>
+        <w:rPr>
+          <w:b/>
+          <w:bCs/>
+          <w:sz w:val="32"/>
+          <w:szCs w:val="32"/>
+        </w:rPr>
+        <w:t>Functional Decomposition Diagram</w:t>
+      </w:r>
+    </w:p>
+    <w:p>
+      <w:pPr>
+        <w:pStyle w:val="ListParagraph"/>
+        <w:spacing w:after="0" w:line="276" w:lineRule="auto"/>
+        <w:ind w:left="1410"/>
+        <w:jc w:val="both"/>
+        <w:rPr>
+          <w:b/>
+          <w:bCs/>
+          <w:sz w:val="24"/>
+          <w:szCs w:val="24"/>
+        </w:rPr>
+      </w:pPr>
     </w:p>
     <w:p>
       <w:pPr>
@@ -3507,7 +3366,6 @@
           <w:sz w:val="24"/>
           <w:szCs w:val="24"/>
         </w:rPr>
-        <w:lastRenderedPageBreak/>
         <w:drawing>
           <wp:inline distT="0" distB="0" distL="0" distR="0" wp14:anchorId="54732C2F" wp14:editId="6EF74950">
             <wp:extent cx="5943600" cy="3820160"/>
@@ -3524,7 +3382,7 @@
                     <pic:cNvPicPr/>
                   </pic:nvPicPr>
                   <pic:blipFill>
-                    <a:blip r:embed="rId6">
+                    <a:blip r:embed="rId8">
                       <a:extLst>
                         <a:ext uri="{28A0092B-C50C-407E-A947-70E740481C1C}">
                           <a14:useLocalDpi xmlns:a14="http://schemas.microsoft.com/office/drawing/2010/main" val="0"/>
@@ -3574,15 +3432,83 @@
           <w:szCs w:val="24"/>
         </w:rPr>
       </w:pPr>
-      <w:r>
-        <w:rPr>
-          <w:b/>
-          <w:bCs/>
-          <w:sz w:val="24"/>
-          <w:szCs w:val="24"/>
-        </w:rPr>
-        <w:t>II. Data Flow Diagram</w:t>
-      </w:r>
+    </w:p>
+    <w:p>
+      <w:pPr>
+        <w:spacing w:after="0" w:line="276" w:lineRule="auto"/>
+        <w:jc w:val="both"/>
+        <w:rPr>
+          <w:b/>
+          <w:bCs/>
+          <w:sz w:val="24"/>
+          <w:szCs w:val="24"/>
+        </w:rPr>
+      </w:pPr>
+    </w:p>
+    <w:p>
+      <w:pPr>
+        <w:spacing w:after="0" w:line="276" w:lineRule="auto"/>
+        <w:jc w:val="both"/>
+        <w:rPr>
+          <w:b/>
+          <w:bCs/>
+          <w:sz w:val="24"/>
+          <w:szCs w:val="24"/>
+        </w:rPr>
+      </w:pPr>
+    </w:p>
+    <w:p>
+      <w:pPr>
+        <w:spacing w:after="0" w:line="276" w:lineRule="auto"/>
+        <w:jc w:val="both"/>
+        <w:rPr>
+          <w:b/>
+          <w:bCs/>
+          <w:sz w:val="24"/>
+          <w:szCs w:val="24"/>
+        </w:rPr>
+      </w:pPr>
+    </w:p>
+    <w:p>
+      <w:pPr>
+        <w:pStyle w:val="ListParagraph"/>
+        <w:numPr>
+          <w:ilvl w:val="0"/>
+          <w:numId w:val="26"/>
+        </w:numPr>
+        <w:spacing w:after="0" w:line="276" w:lineRule="auto"/>
+        <w:jc w:val="both"/>
+        <w:rPr>
+          <w:b/>
+          <w:bCs/>
+          <w:sz w:val="32"/>
+          <w:szCs w:val="32"/>
+        </w:rPr>
+      </w:pPr>
+      <w:r>
+        <w:rPr>
+          <w:b/>
+          <w:bCs/>
+          <w:sz w:val="32"/>
+          <w:szCs w:val="32"/>
+        </w:rPr>
+        <w:lastRenderedPageBreak/>
+        <w:t xml:space="preserve"> Data Flow Diagram</w:t>
+      </w:r>
+    </w:p>
+    <w:p>
+      <w:pPr>
+        <w:pStyle w:val="ListParagraph"/>
+        <w:spacing w:after="0" w:line="276" w:lineRule="auto"/>
+        <w:ind w:left="1410"/>
+        <w:jc w:val="both"/>
+        <w:rPr>
+          <w:b/>
+          <w:bCs/>
+          <w:sz w:val="24"/>
+          <w:szCs w:val="24"/>
+        </w:rPr>
+      </w:pPr>
     </w:p>
     <w:p>
       <w:pPr>
@@ -3619,7 +3545,7 @@
                     <pic:cNvPicPr/>
                   </pic:nvPicPr>
                   <pic:blipFill>
-                    <a:blip r:embed="rId7">
+                    <a:blip r:embed="rId9">
                       <a:extLst>
                         <a:ext uri="{28A0092B-C50C-407E-A947-70E740481C1C}">
                           <a14:useLocalDpi xmlns:a14="http://schemas.microsoft.com/office/drawing/2010/main" val="0"/>
@@ -3681,15 +3607,218 @@
           <w:szCs w:val="24"/>
         </w:rPr>
       </w:pPr>
-      <w:r>
-        <w:rPr>
-          <w:b/>
-          <w:bCs/>
-          <w:sz w:val="24"/>
-          <w:szCs w:val="24"/>
-        </w:rPr>
-        <w:t>E. Object Modeling using UML (Unified Modeling Language) notation</w:t>
-      </w:r>
+    </w:p>
+    <w:p>
+      <w:pPr>
+        <w:spacing w:after="0" w:line="276" w:lineRule="auto"/>
+        <w:jc w:val="both"/>
+        <w:rPr>
+          <w:b/>
+          <w:bCs/>
+          <w:sz w:val="24"/>
+          <w:szCs w:val="24"/>
+        </w:rPr>
+      </w:pPr>
+    </w:p>
+    <w:p>
+      <w:pPr>
+        <w:spacing w:after="0" w:line="276" w:lineRule="auto"/>
+        <w:jc w:val="both"/>
+        <w:rPr>
+          <w:b/>
+          <w:bCs/>
+          <w:sz w:val="24"/>
+          <w:szCs w:val="24"/>
+        </w:rPr>
+      </w:pPr>
+    </w:p>
+    <w:p>
+      <w:pPr>
+        <w:spacing w:after="0" w:line="276" w:lineRule="auto"/>
+        <w:jc w:val="both"/>
+        <w:rPr>
+          <w:b/>
+          <w:bCs/>
+          <w:sz w:val="24"/>
+          <w:szCs w:val="24"/>
+        </w:rPr>
+      </w:pPr>
+    </w:p>
+    <w:p>
+      <w:pPr>
+        <w:spacing w:after="0" w:line="276" w:lineRule="auto"/>
+        <w:jc w:val="both"/>
+        <w:rPr>
+          <w:b/>
+          <w:bCs/>
+          <w:sz w:val="24"/>
+          <w:szCs w:val="24"/>
+        </w:rPr>
+      </w:pPr>
+    </w:p>
+    <w:p>
+      <w:pPr>
+        <w:spacing w:after="0" w:line="276" w:lineRule="auto"/>
+        <w:jc w:val="both"/>
+        <w:rPr>
+          <w:b/>
+          <w:bCs/>
+          <w:sz w:val="24"/>
+          <w:szCs w:val="24"/>
+        </w:rPr>
+      </w:pPr>
+    </w:p>
+    <w:p>
+      <w:pPr>
+        <w:spacing w:after="0" w:line="276" w:lineRule="auto"/>
+        <w:jc w:val="both"/>
+        <w:rPr>
+          <w:b/>
+          <w:bCs/>
+          <w:sz w:val="24"/>
+          <w:szCs w:val="24"/>
+        </w:rPr>
+      </w:pPr>
+    </w:p>
+    <w:p>
+      <w:pPr>
+        <w:spacing w:after="0" w:line="276" w:lineRule="auto"/>
+        <w:jc w:val="both"/>
+        <w:rPr>
+          <w:b/>
+          <w:bCs/>
+          <w:sz w:val="24"/>
+          <w:szCs w:val="24"/>
+        </w:rPr>
+      </w:pPr>
+    </w:p>
+    <w:p>
+      <w:pPr>
+        <w:spacing w:after="0" w:line="276" w:lineRule="auto"/>
+        <w:jc w:val="both"/>
+        <w:rPr>
+          <w:b/>
+          <w:bCs/>
+          <w:sz w:val="24"/>
+          <w:szCs w:val="24"/>
+        </w:rPr>
+      </w:pPr>
+    </w:p>
+    <w:p>
+      <w:pPr>
+        <w:spacing w:after="0" w:line="276" w:lineRule="auto"/>
+        <w:jc w:val="both"/>
+        <w:rPr>
+          <w:b/>
+          <w:bCs/>
+          <w:sz w:val="24"/>
+          <w:szCs w:val="24"/>
+        </w:rPr>
+      </w:pPr>
+    </w:p>
+    <w:p>
+      <w:pPr>
+        <w:spacing w:after="0" w:line="276" w:lineRule="auto"/>
+        <w:jc w:val="both"/>
+        <w:rPr>
+          <w:b/>
+          <w:bCs/>
+          <w:sz w:val="24"/>
+          <w:szCs w:val="24"/>
+        </w:rPr>
+      </w:pPr>
+    </w:p>
+    <w:p>
+      <w:pPr>
+        <w:spacing w:after="0" w:line="276" w:lineRule="auto"/>
+        <w:jc w:val="both"/>
+        <w:rPr>
+          <w:b/>
+          <w:bCs/>
+          <w:sz w:val="24"/>
+          <w:szCs w:val="24"/>
+        </w:rPr>
+      </w:pPr>
+    </w:p>
+    <w:p>
+      <w:pPr>
+        <w:spacing w:after="0" w:line="276" w:lineRule="auto"/>
+        <w:jc w:val="both"/>
+        <w:rPr>
+          <w:b/>
+          <w:bCs/>
+          <w:sz w:val="24"/>
+          <w:szCs w:val="24"/>
+        </w:rPr>
+      </w:pPr>
+    </w:p>
+    <w:p>
+      <w:pPr>
+        <w:spacing w:after="0" w:line="276" w:lineRule="auto"/>
+        <w:jc w:val="both"/>
+        <w:rPr>
+          <w:b/>
+          <w:bCs/>
+          <w:sz w:val="24"/>
+          <w:szCs w:val="24"/>
+        </w:rPr>
+      </w:pPr>
+    </w:p>
+    <w:p>
+      <w:pPr>
+        <w:spacing w:after="0" w:line="276" w:lineRule="auto"/>
+        <w:jc w:val="both"/>
+        <w:rPr>
+          <w:b/>
+          <w:bCs/>
+          <w:sz w:val="24"/>
+          <w:szCs w:val="24"/>
+        </w:rPr>
+      </w:pPr>
+    </w:p>
+    <w:p>
+      <w:pPr>
+        <w:pStyle w:val="ListParagraph"/>
+        <w:numPr>
+          <w:ilvl w:val="1"/>
+          <w:numId w:val="4"/>
+        </w:numPr>
+        <w:spacing w:after="0" w:line="276" w:lineRule="auto"/>
+        <w:jc w:val="both"/>
+        <w:rPr>
+          <w:b/>
+          <w:bCs/>
+          <w:color w:val="0E2841" w:themeColor="text2"/>
+          <w:sz w:val="32"/>
+          <w:szCs w:val="32"/>
+        </w:rPr>
+      </w:pPr>
+      <w:r>
+        <w:rPr>
+          <w:b/>
+          <w:bCs/>
+          <w:color w:val="0E2841" w:themeColor="text2"/>
+          <w:sz w:val="32"/>
+          <w:szCs w:val="32"/>
+        </w:rPr>
+        <w:lastRenderedPageBreak/>
+        <w:t xml:space="preserve"> Object Modeling using UML (Unified Modeling Language) notation</w:t>
+      </w:r>
+    </w:p>
+    <w:p>
+      <w:pPr>
+        <w:pStyle w:val="ListParagraph"/>
+        <w:spacing w:after="0" w:line="276" w:lineRule="auto"/>
+        <w:ind w:left="644"/>
+        <w:jc w:val="both"/>
+        <w:rPr>
+          <w:b/>
+          <w:bCs/>
+          <w:color w:val="0E2841" w:themeColor="text2"/>
+          <w:sz w:val="32"/>
+          <w:szCs w:val="32"/>
+        </w:rPr>
+      </w:pPr>
     </w:p>
     <w:p>
       <w:pPr>
@@ -3726,7 +3855,7 @@
                     <pic:cNvPicPr/>
                   </pic:nvPicPr>
                   <pic:blipFill>
-                    <a:blip r:embed="rId8">
+                    <a:blip r:embed="rId10">
                       <a:extLst>
                         <a:ext uri="{28A0092B-C50C-407E-A947-70E740481C1C}">
                           <a14:useLocalDpi xmlns:a14="http://schemas.microsoft.com/office/drawing/2010/main" val="0"/>
@@ -3914,183 +4043,28 @@
     </w:p>
     <w:p>
       <w:pPr>
-        <w:spacing w:after="0" w:line="276" w:lineRule="auto"/>
-        <w:jc w:val="both"/>
-        <w:rPr>
-          <w:b/>
-          <w:bCs/>
-          <w:sz w:val="24"/>
-          <w:szCs w:val="24"/>
-        </w:rPr>
-      </w:pPr>
-    </w:p>
-    <w:p>
-      <w:pPr>
-        <w:spacing w:after="0" w:line="276" w:lineRule="auto"/>
-        <w:jc w:val="both"/>
-        <w:rPr>
-          <w:b/>
-          <w:bCs/>
-          <w:sz w:val="24"/>
-          <w:szCs w:val="24"/>
-        </w:rPr>
-      </w:pPr>
-    </w:p>
-    <w:p>
-      <w:pPr>
-        <w:spacing w:after="0" w:line="276" w:lineRule="auto"/>
-        <w:jc w:val="both"/>
-        <w:rPr>
-          <w:b/>
-          <w:bCs/>
-          <w:sz w:val="24"/>
-          <w:szCs w:val="24"/>
-        </w:rPr>
-      </w:pPr>
-    </w:p>
-    <w:p>
-      <w:pPr>
-        <w:spacing w:after="0" w:line="276" w:lineRule="auto"/>
-        <w:jc w:val="both"/>
-        <w:rPr>
-          <w:b/>
-          <w:bCs/>
-          <w:sz w:val="24"/>
-          <w:szCs w:val="24"/>
-        </w:rPr>
-      </w:pPr>
-    </w:p>
-    <w:p>
-      <w:pPr>
-        <w:spacing w:after="0" w:line="276" w:lineRule="auto"/>
-        <w:jc w:val="both"/>
-        <w:rPr>
-          <w:b/>
-          <w:bCs/>
-          <w:sz w:val="24"/>
-          <w:szCs w:val="24"/>
-        </w:rPr>
-      </w:pPr>
-    </w:p>
-    <w:p>
-      <w:pPr>
-        <w:spacing w:after="0" w:line="276" w:lineRule="auto"/>
-        <w:jc w:val="both"/>
-        <w:rPr>
-          <w:b/>
-          <w:bCs/>
-          <w:sz w:val="24"/>
-          <w:szCs w:val="24"/>
-        </w:rPr>
-      </w:pPr>
-    </w:p>
-    <w:p>
-      <w:pPr>
-        <w:spacing w:after="0" w:line="276" w:lineRule="auto"/>
-        <w:jc w:val="both"/>
-        <w:rPr>
-          <w:b/>
-          <w:bCs/>
-          <w:sz w:val="24"/>
-          <w:szCs w:val="24"/>
-        </w:rPr>
-      </w:pPr>
-    </w:p>
-    <w:p>
-      <w:pPr>
-        <w:spacing w:after="0" w:line="276" w:lineRule="auto"/>
-        <w:jc w:val="both"/>
-        <w:rPr>
-          <w:b/>
-          <w:bCs/>
-          <w:sz w:val="24"/>
-          <w:szCs w:val="24"/>
-        </w:rPr>
-      </w:pPr>
-    </w:p>
-    <w:p>
-      <w:pPr>
-        <w:spacing w:after="0" w:line="276" w:lineRule="auto"/>
-        <w:jc w:val="both"/>
-        <w:rPr>
-          <w:b/>
-          <w:bCs/>
-          <w:sz w:val="24"/>
-          <w:szCs w:val="24"/>
-        </w:rPr>
-      </w:pPr>
-    </w:p>
-    <w:p>
-      <w:pPr>
-        <w:spacing w:after="0" w:line="276" w:lineRule="auto"/>
-        <w:jc w:val="both"/>
-        <w:rPr>
-          <w:b/>
-          <w:bCs/>
-          <w:sz w:val="24"/>
-          <w:szCs w:val="24"/>
-        </w:rPr>
-      </w:pPr>
-    </w:p>
-    <w:p>
-      <w:pPr>
-        <w:spacing w:after="0" w:line="276" w:lineRule="auto"/>
-        <w:jc w:val="both"/>
-        <w:rPr>
-          <w:b/>
-          <w:bCs/>
-          <w:sz w:val="24"/>
-          <w:szCs w:val="24"/>
-        </w:rPr>
-      </w:pPr>
-    </w:p>
-    <w:p>
-      <w:pPr>
-        <w:spacing w:after="0" w:line="276" w:lineRule="auto"/>
-        <w:jc w:val="both"/>
-        <w:rPr>
-          <w:b/>
-          <w:bCs/>
-          <w:sz w:val="24"/>
-          <w:szCs w:val="24"/>
-        </w:rPr>
-      </w:pPr>
-    </w:p>
-    <w:p>
-      <w:pPr>
-        <w:spacing w:after="0" w:line="276" w:lineRule="auto"/>
-        <w:jc w:val="both"/>
-        <w:rPr>
-          <w:b/>
-          <w:bCs/>
-          <w:sz w:val="24"/>
-          <w:szCs w:val="24"/>
-        </w:rPr>
-      </w:pPr>
-    </w:p>
-    <w:p>
-      <w:pPr>
         <w:pStyle w:val="ListParagraph"/>
         <w:numPr>
           <w:ilvl w:val="0"/>
-          <w:numId w:val="11"/>
+          <w:numId w:val="4"/>
         </w:numPr>
         <w:spacing w:after="0" w:line="276" w:lineRule="auto"/>
         <w:jc w:val="both"/>
         <w:rPr>
           <w:b/>
           <w:bCs/>
-          <w:sz w:val="28"/>
-          <w:szCs w:val="28"/>
-        </w:rPr>
-      </w:pPr>
-      <w:r>
-        <w:rPr>
-          <w:b/>
-          <w:bCs/>
-          <w:sz w:val="28"/>
-          <w:szCs w:val="28"/>
-        </w:rPr>
+          <w:sz w:val="40"/>
+          <w:szCs w:val="40"/>
+        </w:rPr>
+      </w:pPr>
+      <w:r>
+        <w:rPr>
+          <w:b/>
+          <w:bCs/>
+          <w:sz w:val="40"/>
+          <w:szCs w:val="40"/>
+        </w:rPr>
+        <w:lastRenderedPageBreak/>
         <w:t>System Design</w:t>
       </w:r>
     </w:p>
@@ -4104,12 +4078,14 @@
       <w:pPr>
         <w:spacing w:after="0" w:line="276" w:lineRule="auto"/>
         <w:jc w:val="both"/>
-      </w:pPr>
-      <w:r>
         <w:rPr>
           <w:noProof/>
         </w:rPr>
-        <w:lastRenderedPageBreak/>
+      </w:pPr>
+      <w:r>
+        <w:rPr>
+          <w:noProof/>
+        </w:rPr>
         <w:drawing>
           <wp:inline distT="0" distB="0" distL="0" distR="0" wp14:anchorId="3C8060D4" wp14:editId="240F7664">
             <wp:extent cx="2979678" cy="6210838"/>
@@ -4126,7 +4102,7 @@
                     <pic:cNvPicPr/>
                   </pic:nvPicPr>
                   <pic:blipFill>
-                    <a:blip r:embed="rId9"/>
+                    <a:blip r:embed="rId11"/>
                     <a:stretch>
                       <a:fillRect/>
                     </a:stretch>
@@ -4150,60 +4126,96 @@
         <w:rPr>
           <w:noProof/>
         </w:rPr>
-        <w:drawing>
-          <wp:inline distT="0" distB="0" distL="0" distR="0" wp14:anchorId="5CE9699A" wp14:editId="2B11E7F7">
-            <wp:extent cx="2910840" cy="6225540"/>
-            <wp:effectExtent l="0" t="0" r="3810" b="3810"/>
-            <wp:docPr id="1193742646" name="Picture 1"/>
-            <wp:cNvGraphicFramePr>
-              <a:graphicFrameLocks xmlns:a="http://schemas.openxmlformats.org/drawingml/2006/main" noChangeAspect="1"/>
-            </wp:cNvGraphicFramePr>
-            <a:graphic xmlns:a="http://schemas.openxmlformats.org/drawingml/2006/main">
-              <a:graphicData uri="http://schemas.openxmlformats.org/drawingml/2006/picture">
-                <pic:pic xmlns:pic="http://schemas.openxmlformats.org/drawingml/2006/picture">
-                  <pic:nvPicPr>
-                    <pic:cNvPr id="1193742646" name="Picture 1"/>
-                    <pic:cNvPicPr/>
-                  </pic:nvPicPr>
-                  <pic:blipFill rotWithShape="1">
-                    <a:blip r:embed="rId10"/>
-                    <a:srcRect r="32390"/>
-                    <a:stretch/>
-                  </pic:blipFill>
-                  <pic:spPr bwMode="auto">
-                    <a:xfrm>
-                      <a:off x="0" y="0"/>
-                      <a:ext cx="2911092" cy="6226080"/>
-                    </a:xfrm>
-                    <a:prstGeom prst="rect">
-                      <a:avLst/>
-                    </a:prstGeom>
-                    <a:ln>
-                      <a:noFill/>
-                    </a:ln>
-                    <a:extLst>
-                      <a:ext uri="{53640926-AAD7-44D8-BBD7-CCE9431645EC}">
-                        <a14:shadowObscured xmlns:a14="http://schemas.microsoft.com/office/drawing/2010/main"/>
-                      </a:ext>
-                    </a:extLst>
-                  </pic:spPr>
-                </pic:pic>
-              </a:graphicData>
-            </a:graphic>
-          </wp:inline>
-        </w:drawing>
-      </w:r>
-    </w:p>
-    <w:p>
-      <w:pPr>
-        <w:spacing w:after="0" w:line="276" w:lineRule="auto"/>
-        <w:jc w:val="both"/>
-      </w:pPr>
-      <w:r>
+        <w:t xml:space="preserve">  </w:t>
+      </w:r>
+    </w:p>
+    <w:p>
+      <w:pPr>
+        <w:spacing w:after="0" w:line="276" w:lineRule="auto"/>
+        <w:jc w:val="both"/>
         <w:rPr>
           <w:noProof/>
         </w:rPr>
-        <w:lastRenderedPageBreak/>
+      </w:pPr>
+    </w:p>
+    <w:p>
+      <w:pPr>
+        <w:spacing w:after="0" w:line="276" w:lineRule="auto"/>
+        <w:jc w:val="both"/>
+        <w:rPr>
+          <w:noProof/>
+        </w:rPr>
+      </w:pPr>
+    </w:p>
+    <w:p>
+      <w:pPr>
+        <w:spacing w:after="0" w:line="276" w:lineRule="auto"/>
+        <w:jc w:val="both"/>
+        <w:rPr>
+          <w:noProof/>
+        </w:rPr>
+      </w:pPr>
+    </w:p>
+    <w:p>
+      <w:pPr>
+        <w:spacing w:after="0" w:line="276" w:lineRule="auto"/>
+        <w:jc w:val="both"/>
+        <w:rPr>
+          <w:noProof/>
+        </w:rPr>
+      </w:pPr>
+    </w:p>
+    <w:p>
+      <w:pPr>
+        <w:spacing w:after="0" w:line="276" w:lineRule="auto"/>
+        <w:jc w:val="both"/>
+        <w:rPr>
+          <w:noProof/>
+        </w:rPr>
+      </w:pPr>
+    </w:p>
+    <w:p>
+      <w:pPr>
+        <w:spacing w:after="0" w:line="276" w:lineRule="auto"/>
+        <w:jc w:val="both"/>
+        <w:rPr>
+          <w:noProof/>
+        </w:rPr>
+      </w:pPr>
+    </w:p>
+    <w:p>
+      <w:pPr>
+        <w:spacing w:after="0" w:line="276" w:lineRule="auto"/>
+        <w:jc w:val="both"/>
+        <w:rPr>
+          <w:noProof/>
+        </w:rPr>
+      </w:pPr>
+    </w:p>
+    <w:p>
+      <w:pPr>
+        <w:spacing w:after="0" w:line="276" w:lineRule="auto"/>
+        <w:jc w:val="both"/>
+        <w:rPr>
+          <w:noProof/>
+        </w:rPr>
+      </w:pPr>
+    </w:p>
+    <w:p>
+      <w:pPr>
+        <w:spacing w:after="0" w:line="276" w:lineRule="auto"/>
+        <w:jc w:val="both"/>
+      </w:pPr>
+    </w:p>
+    <w:p>
+      <w:pPr>
+        <w:spacing w:after="0" w:line="276" w:lineRule="auto"/>
+        <w:jc w:val="both"/>
+      </w:pPr>
+      <w:r>
+        <w:rPr>
+          <w:noProof/>
+        </w:rPr>
         <w:drawing>
           <wp:inline distT="0" distB="0" distL="0" distR="0" wp14:anchorId="70E2D392" wp14:editId="6F359E51">
             <wp:extent cx="2834640" cy="6187440"/>
@@ -4220,7 +4232,7 @@
                     <pic:cNvPicPr/>
                   </pic:nvPicPr>
                   <pic:blipFill rotWithShape="1">
-                    <a:blip r:embed="rId11"/>
+                    <a:blip r:embed="rId12"/>
                     <a:srcRect r="50598"/>
                     <a:stretch/>
                   </pic:blipFill>
@@ -4251,6 +4263,12 @@
         <w:rPr>
           <w:noProof/>
         </w:rPr>
+        <w:t xml:space="preserve">  </w:t>
+      </w:r>
+      <w:r>
+        <w:rPr>
+          <w:noProof/>
+        </w:rPr>
         <w:drawing>
           <wp:inline distT="0" distB="0" distL="0" distR="0" wp14:anchorId="292F51EF" wp14:editId="26555C5D">
             <wp:extent cx="2918460" cy="6210300"/>
@@ -4267,7 +4285,7 @@
                     <pic:cNvPicPr/>
                   </pic:nvPicPr>
                   <pic:blipFill rotWithShape="1">
-                    <a:blip r:embed="rId12"/>
+                    <a:blip r:embed="rId13"/>
                     <a:srcRect r="46208"/>
                     <a:stretch/>
                   </pic:blipFill>
@@ -4307,15 +4325,12 @@
         <w:jc w:val="both"/>
       </w:pPr>
       <w:r>
-        <w:rPr>
-          <w:noProof/>
-        </w:rPr>
         <w:lastRenderedPageBreak/>
         <w:drawing>
-          <wp:inline distT="0" distB="0" distL="0" distR="0" wp14:anchorId="38190A87" wp14:editId="22D6674D">
-            <wp:extent cx="3673503" cy="7474585"/>
-            <wp:effectExtent l="0" t="0" r="3175" b="0"/>
-            <wp:docPr id="1692253786" name="Picture 1"/>
+          <wp:inline distT="0" distB="0" distL="0" distR="0" wp14:anchorId="5215AF99" wp14:editId="24FE5ACC">
+            <wp:extent cx="3753374" cy="8211696"/>
+            <wp:effectExtent l="0" t="0" r="0" b="0"/>
+            <wp:docPr id="1208303691" name="Picture 1"/>
             <wp:cNvGraphicFramePr>
               <a:graphicFrameLocks xmlns:a="http://schemas.openxmlformats.org/drawingml/2006/main" noChangeAspect="1"/>
             </wp:cNvGraphicFramePr>
@@ -4323,30 +4338,23 @@
               <a:graphicData uri="http://schemas.openxmlformats.org/drawingml/2006/picture">
                 <pic:pic xmlns:pic="http://schemas.openxmlformats.org/drawingml/2006/picture">
                   <pic:nvPicPr>
-                    <pic:cNvPr id="1692253786" name=""/>
+                    <pic:cNvPr id="1208303691" name=""/>
                     <pic:cNvPicPr/>
                   </pic:nvPicPr>
-                  <pic:blipFill rotWithShape="1">
-                    <a:blip r:embed="rId13"/>
-                    <a:srcRect r="38194"/>
-                    <a:stretch/>
+                  <pic:blipFill>
+                    <a:blip r:embed="rId14"/>
+                    <a:stretch>
+                      <a:fillRect/>
+                    </a:stretch>
                   </pic:blipFill>
-                  <pic:spPr bwMode="auto">
+                  <pic:spPr>
                     <a:xfrm>
                       <a:off x="0" y="0"/>
-                      <a:ext cx="3673503" cy="7474585"/>
+                      <a:ext cx="3753374" cy="8211696"/>
                     </a:xfrm>
                     <a:prstGeom prst="rect">
                       <a:avLst/>
                     </a:prstGeom>
-                    <a:ln>
-                      <a:noFill/>
-                    </a:ln>
-                    <a:extLst>
-                      <a:ext uri="{53640926-AAD7-44D8-BBD7-CCE9431645EC}">
-                        <a14:shadowObscured xmlns:a14="http://schemas.microsoft.com/office/drawing/2010/main"/>
-                      </a:ext>
-                    </a:extLst>
                   </pic:spPr>
                 </pic:pic>
               </a:graphicData>
@@ -4354,6 +4362,319 @@
           </wp:inline>
         </w:drawing>
       </w:r>
+      <w:r>
+        <w:lastRenderedPageBreak/>
+        <w:drawing>
+          <wp:inline distT="0" distB="0" distL="0" distR="0" wp14:anchorId="087A3BC6" wp14:editId="5453CE54">
+            <wp:extent cx="3805555" cy="8229600"/>
+            <wp:effectExtent l="0" t="0" r="4445" b="0"/>
+            <wp:docPr id="1263538970" name="Picture 1"/>
+            <wp:cNvGraphicFramePr>
+              <a:graphicFrameLocks xmlns:a="http://schemas.openxmlformats.org/drawingml/2006/main" noChangeAspect="1"/>
+            </wp:cNvGraphicFramePr>
+            <a:graphic xmlns:a="http://schemas.openxmlformats.org/drawingml/2006/main">
+              <a:graphicData uri="http://schemas.openxmlformats.org/drawingml/2006/picture">
+                <pic:pic xmlns:pic="http://schemas.openxmlformats.org/drawingml/2006/picture">
+                  <pic:nvPicPr>
+                    <pic:cNvPr id="1263538970" name=""/>
+                    <pic:cNvPicPr/>
+                  </pic:nvPicPr>
+                  <pic:blipFill>
+                    <a:blip r:embed="rId15"/>
+                    <a:stretch>
+                      <a:fillRect/>
+                    </a:stretch>
+                  </pic:blipFill>
+                  <pic:spPr>
+                    <a:xfrm>
+                      <a:off x="0" y="0"/>
+                      <a:ext cx="3805555" cy="8229600"/>
+                    </a:xfrm>
+                    <a:prstGeom prst="rect">
+                      <a:avLst/>
+                    </a:prstGeom>
+                  </pic:spPr>
+                </pic:pic>
+              </a:graphicData>
+            </a:graphic>
+          </wp:inline>
+        </w:drawing>
+      </w:r>
+      <w:r>
+        <w:lastRenderedPageBreak/>
+        <w:drawing>
+          <wp:inline distT="0" distB="0" distL="0" distR="0" wp14:anchorId="5EC20FEC" wp14:editId="55E9AFAB">
+            <wp:extent cx="3820058" cy="8202170"/>
+            <wp:effectExtent l="0" t="0" r="9525" b="8890"/>
+            <wp:docPr id="1984706704" name="Picture 1"/>
+            <wp:cNvGraphicFramePr>
+              <a:graphicFrameLocks xmlns:a="http://schemas.openxmlformats.org/drawingml/2006/main" noChangeAspect="1"/>
+            </wp:cNvGraphicFramePr>
+            <a:graphic xmlns:a="http://schemas.openxmlformats.org/drawingml/2006/main">
+              <a:graphicData uri="http://schemas.openxmlformats.org/drawingml/2006/picture">
+                <pic:pic xmlns:pic="http://schemas.openxmlformats.org/drawingml/2006/picture">
+                  <pic:nvPicPr>
+                    <pic:cNvPr id="1984706704" name=""/>
+                    <pic:cNvPicPr/>
+                  </pic:nvPicPr>
+                  <pic:blipFill>
+                    <a:blip r:embed="rId16"/>
+                    <a:stretch>
+                      <a:fillRect/>
+                    </a:stretch>
+                  </pic:blipFill>
+                  <pic:spPr>
+                    <a:xfrm>
+                      <a:off x="0" y="0"/>
+                      <a:ext cx="3820058" cy="8202170"/>
+                    </a:xfrm>
+                    <a:prstGeom prst="rect">
+                      <a:avLst/>
+                    </a:prstGeom>
+                  </pic:spPr>
+                </pic:pic>
+              </a:graphicData>
+            </a:graphic>
+          </wp:inline>
+        </w:drawing>
+      </w:r>
+      <w:r>
+        <w:lastRenderedPageBreak/>
+        <w:drawing>
+          <wp:inline distT="0" distB="0" distL="0" distR="0" wp14:anchorId="151D1E59" wp14:editId="1921ED90">
+            <wp:extent cx="3924848" cy="8211696"/>
+            <wp:effectExtent l="0" t="0" r="0" b="0"/>
+            <wp:docPr id="411980389" name="Picture 1"/>
+            <wp:cNvGraphicFramePr>
+              <a:graphicFrameLocks xmlns:a="http://schemas.openxmlformats.org/drawingml/2006/main" noChangeAspect="1"/>
+            </wp:cNvGraphicFramePr>
+            <a:graphic xmlns:a="http://schemas.openxmlformats.org/drawingml/2006/main">
+              <a:graphicData uri="http://schemas.openxmlformats.org/drawingml/2006/picture">
+                <pic:pic xmlns:pic="http://schemas.openxmlformats.org/drawingml/2006/picture">
+                  <pic:nvPicPr>
+                    <pic:cNvPr id="411980389" name=""/>
+                    <pic:cNvPicPr/>
+                  </pic:nvPicPr>
+                  <pic:blipFill>
+                    <a:blip r:embed="rId17"/>
+                    <a:stretch>
+                      <a:fillRect/>
+                    </a:stretch>
+                  </pic:blipFill>
+                  <pic:spPr>
+                    <a:xfrm>
+                      <a:off x="0" y="0"/>
+                      <a:ext cx="3924848" cy="8211696"/>
+                    </a:xfrm>
+                    <a:prstGeom prst="rect">
+                      <a:avLst/>
+                    </a:prstGeom>
+                  </pic:spPr>
+                </pic:pic>
+              </a:graphicData>
+            </a:graphic>
+          </wp:inline>
+        </w:drawing>
+      </w:r>
+      <w:r>
+        <w:t xml:space="preserve"> </w:t>
+      </w:r>
+      <w:r>
+        <w:lastRenderedPageBreak/>
+        <w:drawing>
+          <wp:inline distT="0" distB="0" distL="0" distR="0" wp14:anchorId="2613B58E" wp14:editId="5D28E1C0">
+            <wp:extent cx="4791744" cy="8221222"/>
+            <wp:effectExtent l="0" t="0" r="8890" b="8890"/>
+            <wp:docPr id="935633701" name="Picture 1"/>
+            <wp:cNvGraphicFramePr>
+              <a:graphicFrameLocks xmlns:a="http://schemas.openxmlformats.org/drawingml/2006/main" noChangeAspect="1"/>
+            </wp:cNvGraphicFramePr>
+            <a:graphic xmlns:a="http://schemas.openxmlformats.org/drawingml/2006/main">
+              <a:graphicData uri="http://schemas.openxmlformats.org/drawingml/2006/picture">
+                <pic:pic xmlns:pic="http://schemas.openxmlformats.org/drawingml/2006/picture">
+                  <pic:nvPicPr>
+                    <pic:cNvPr id="935633701" name=""/>
+                    <pic:cNvPicPr/>
+                  </pic:nvPicPr>
+                  <pic:blipFill>
+                    <a:blip r:embed="rId18"/>
+                    <a:stretch>
+                      <a:fillRect/>
+                    </a:stretch>
+                  </pic:blipFill>
+                  <pic:spPr>
+                    <a:xfrm>
+                      <a:off x="0" y="0"/>
+                      <a:ext cx="4791744" cy="8221222"/>
+                    </a:xfrm>
+                    <a:prstGeom prst="rect">
+                      <a:avLst/>
+                    </a:prstGeom>
+                  </pic:spPr>
+                </pic:pic>
+              </a:graphicData>
+            </a:graphic>
+          </wp:inline>
+        </w:drawing>
+      </w:r>
+      <w:r>
+        <w:t xml:space="preserve"> </w:t>
+      </w:r>
+      <w:r>
+        <w:lastRenderedPageBreak/>
+        <w:drawing>
+          <wp:inline distT="0" distB="0" distL="0" distR="0" wp14:anchorId="5C3F7F7D" wp14:editId="0B0AB841">
+            <wp:extent cx="3801005" cy="8154538"/>
+            <wp:effectExtent l="0" t="0" r="9525" b="0"/>
+            <wp:docPr id="1135486988" name="Picture 1"/>
+            <wp:cNvGraphicFramePr>
+              <a:graphicFrameLocks xmlns:a="http://schemas.openxmlformats.org/drawingml/2006/main" noChangeAspect="1"/>
+            </wp:cNvGraphicFramePr>
+            <a:graphic xmlns:a="http://schemas.openxmlformats.org/drawingml/2006/main">
+              <a:graphicData uri="http://schemas.openxmlformats.org/drawingml/2006/picture">
+                <pic:pic xmlns:pic="http://schemas.openxmlformats.org/drawingml/2006/picture">
+                  <pic:nvPicPr>
+                    <pic:cNvPr id="1135486988" name=""/>
+                    <pic:cNvPicPr/>
+                  </pic:nvPicPr>
+                  <pic:blipFill>
+                    <a:blip r:embed="rId19"/>
+                    <a:stretch>
+                      <a:fillRect/>
+                    </a:stretch>
+                  </pic:blipFill>
+                  <pic:spPr>
+                    <a:xfrm>
+                      <a:off x="0" y="0"/>
+                      <a:ext cx="3801005" cy="8154538"/>
+                    </a:xfrm>
+                    <a:prstGeom prst="rect">
+                      <a:avLst/>
+                    </a:prstGeom>
+                  </pic:spPr>
+                </pic:pic>
+              </a:graphicData>
+            </a:graphic>
+          </wp:inline>
+        </w:drawing>
+      </w:r>
+      <w:r>
+        <w:lastRenderedPageBreak/>
+        <w:drawing>
+          <wp:inline distT="0" distB="0" distL="0" distR="0" wp14:anchorId="5273A529" wp14:editId="39940623">
+            <wp:extent cx="3825240" cy="8229600"/>
+            <wp:effectExtent l="0" t="0" r="3810" b="0"/>
+            <wp:docPr id="1572840932" name="Picture 1"/>
+            <wp:cNvGraphicFramePr>
+              <a:graphicFrameLocks xmlns:a="http://schemas.openxmlformats.org/drawingml/2006/main" noChangeAspect="1"/>
+            </wp:cNvGraphicFramePr>
+            <a:graphic xmlns:a="http://schemas.openxmlformats.org/drawingml/2006/main">
+              <a:graphicData uri="http://schemas.openxmlformats.org/drawingml/2006/picture">
+                <pic:pic xmlns:pic="http://schemas.openxmlformats.org/drawingml/2006/picture">
+                  <pic:nvPicPr>
+                    <pic:cNvPr id="1572840932" name=""/>
+                    <pic:cNvPicPr/>
+                  </pic:nvPicPr>
+                  <pic:blipFill>
+                    <a:blip r:embed="rId20"/>
+                    <a:stretch>
+                      <a:fillRect/>
+                    </a:stretch>
+                  </pic:blipFill>
+                  <pic:spPr>
+                    <a:xfrm>
+                      <a:off x="0" y="0"/>
+                      <a:ext cx="3825240" cy="8229600"/>
+                    </a:xfrm>
+                    <a:prstGeom prst="rect">
+                      <a:avLst/>
+                    </a:prstGeom>
+                  </pic:spPr>
+                </pic:pic>
+              </a:graphicData>
+            </a:graphic>
+          </wp:inline>
+        </w:drawing>
+      </w:r>
+      <w:r>
+        <w:t xml:space="preserve"> </w:t>
+      </w:r>
+      <w:r>
+        <w:lastRenderedPageBreak/>
+        <w:drawing>
+          <wp:inline distT="0" distB="0" distL="0" distR="0" wp14:anchorId="6B7907C8" wp14:editId="1D2C6763">
+            <wp:extent cx="3792855" cy="8229600"/>
+            <wp:effectExtent l="0" t="0" r="0" b="0"/>
+            <wp:docPr id="630801010" name="Picture 1"/>
+            <wp:cNvGraphicFramePr>
+              <a:graphicFrameLocks xmlns:a="http://schemas.openxmlformats.org/drawingml/2006/main" noChangeAspect="1"/>
+            </wp:cNvGraphicFramePr>
+            <a:graphic xmlns:a="http://schemas.openxmlformats.org/drawingml/2006/main">
+              <a:graphicData uri="http://schemas.openxmlformats.org/drawingml/2006/picture">
+                <pic:pic xmlns:pic="http://schemas.openxmlformats.org/drawingml/2006/picture">
+                  <pic:nvPicPr>
+                    <pic:cNvPr id="630801010" name=""/>
+                    <pic:cNvPicPr/>
+                  </pic:nvPicPr>
+                  <pic:blipFill>
+                    <a:blip r:embed="rId21"/>
+                    <a:stretch>
+                      <a:fillRect/>
+                    </a:stretch>
+                  </pic:blipFill>
+                  <pic:spPr>
+                    <a:xfrm>
+                      <a:off x="0" y="0"/>
+                      <a:ext cx="3792855" cy="8229600"/>
+                    </a:xfrm>
+                    <a:prstGeom prst="rect">
+                      <a:avLst/>
+                    </a:prstGeom>
+                  </pic:spPr>
+                </pic:pic>
+              </a:graphicData>
+            </a:graphic>
+          </wp:inline>
+        </w:drawing>
+      </w:r>
+      <w:r>
+        <w:lastRenderedPageBreak/>
+        <w:drawing>
+          <wp:inline distT="0" distB="0" distL="0" distR="0" wp14:anchorId="44B2B83D" wp14:editId="1752E24A">
+            <wp:extent cx="3715268" cy="8183117"/>
+            <wp:effectExtent l="0" t="0" r="0" b="8890"/>
+            <wp:docPr id="392291178" name="Picture 1"/>
+            <wp:cNvGraphicFramePr>
+              <a:graphicFrameLocks xmlns:a="http://schemas.openxmlformats.org/drawingml/2006/main" noChangeAspect="1"/>
+            </wp:cNvGraphicFramePr>
+            <a:graphic xmlns:a="http://schemas.openxmlformats.org/drawingml/2006/main">
+              <a:graphicData uri="http://schemas.openxmlformats.org/drawingml/2006/picture">
+                <pic:pic xmlns:pic="http://schemas.openxmlformats.org/drawingml/2006/picture">
+                  <pic:nvPicPr>
+                    <pic:cNvPr id="392291178" name=""/>
+                    <pic:cNvPicPr/>
+                  </pic:nvPicPr>
+                  <pic:blipFill>
+                    <a:blip r:embed="rId22"/>
+                    <a:stretch>
+                      <a:fillRect/>
+                    </a:stretch>
+                  </pic:blipFill>
+                  <pic:spPr>
+                    <a:xfrm>
+                      <a:off x="0" y="0"/>
+                      <a:ext cx="3715268" cy="8183117"/>
+                    </a:xfrm>
+                    <a:prstGeom prst="rect">
+                      <a:avLst/>
+                    </a:prstGeom>
+                  </pic:spPr>
+                </pic:pic>
+              </a:graphicData>
+            </a:graphic>
+          </wp:inline>
+        </w:drawing>
+      </w:r>
     </w:p>
     <w:p>
       <w:pPr>
@@ -4376,7 +4697,6 @@
         <w:rPr>
           <w:noProof/>
         </w:rPr>
-        <w:lastRenderedPageBreak/>
         <w:drawing>
           <wp:inline distT="0" distB="0" distL="0" distR="0" wp14:anchorId="36B7AB5F" wp14:editId="652140DC">
             <wp:extent cx="6374001" cy="2472856"/>
@@ -4393,7 +4713,7 @@
                     <pic:cNvPicPr/>
                   </pic:nvPicPr>
                   <pic:blipFill rotWithShape="1">
-                    <a:blip r:embed="rId14"/>
+                    <a:blip r:embed="rId23"/>
                     <a:srcRect b="17188"/>
                     <a:stretch/>
                   </pic:blipFill>
@@ -4432,6 +4752,49 @@
           <w:szCs w:val="28"/>
         </w:rPr>
       </w:pPr>
+      <w:r>
+        <w:rPr>
+          <w:b/>
+          <w:bCs/>
+          <w:sz w:val="28"/>
+          <w:szCs w:val="28"/>
+        </w:rPr>
+        <w:drawing>
+          <wp:inline distT="0" distB="0" distL="0" distR="0" wp14:anchorId="6B99A578" wp14:editId="21A38DA3">
+            <wp:extent cx="5943600" cy="3577590"/>
+            <wp:effectExtent l="0" t="0" r="0" b="0"/>
+            <wp:docPr id="492925409" name="Picture 1"/>
+            <wp:cNvGraphicFramePr>
+              <a:graphicFrameLocks xmlns:a="http://schemas.openxmlformats.org/drawingml/2006/main" noChangeAspect="1"/>
+            </wp:cNvGraphicFramePr>
+            <a:graphic xmlns:a="http://schemas.openxmlformats.org/drawingml/2006/main">
+              <a:graphicData uri="http://schemas.openxmlformats.org/drawingml/2006/picture">
+                <pic:pic xmlns:pic="http://schemas.openxmlformats.org/drawingml/2006/picture">
+                  <pic:nvPicPr>
+                    <pic:cNvPr id="492925409" name=""/>
+                    <pic:cNvPicPr/>
+                  </pic:nvPicPr>
+                  <pic:blipFill>
+                    <a:blip r:embed="rId24"/>
+                    <a:stretch>
+                      <a:fillRect/>
+                    </a:stretch>
+                  </pic:blipFill>
+                  <pic:spPr>
+                    <a:xfrm>
+                      <a:off x="0" y="0"/>
+                      <a:ext cx="5943600" cy="3577590"/>
+                    </a:xfrm>
+                    <a:prstGeom prst="rect">
+                      <a:avLst/>
+                    </a:prstGeom>
+                  </pic:spPr>
+                </pic:pic>
+              </a:graphicData>
+            </a:graphic>
+          </wp:inline>
+        </w:drawing>
+      </w:r>
     </w:p>
     <w:sectPr>
       <w:pgSz w:w="12240" w:h="15840"/>
@@ -4443,6 +4806,56 @@
 </w:document>
 </file>
 
+<file path=word/endnotes.xml><?xml version="1.0" encoding="utf-8"?>
+<w:endnotes xmlns:wpc="http://schemas.microsoft.com/office/word/2010/wordprocessingCanvas" xmlns:cx="http://schemas.microsoft.com/office/drawing/2014/chartex" xmlns:cx1="http://schemas.microsoft.com/office/drawing/2015/9/8/chartex" xmlns:cx2="http://schemas.microsoft.com/office/drawing/2015/10/21/chartex" xmlns:cx3="http://schemas.microsoft.com/office/drawing/2016/5/9/chartex" xmlns:cx4="http://schemas.microsoft.com/office/drawing/2016/5/10/chartex" xmlns:cx5="http://schemas.microsoft.com/office/drawing/2016/5/11/chartex" xmlns:cx6="http://schemas.microsoft.com/office/drawing/2016/5/12/chartex" xmlns:cx7="http://schemas.microsoft.com/office/drawing/2016/5/13/chartex" xmlns:cx8="http://schemas.microsoft.com/office/drawing/2016/5/14/chartex" xmlns:mc="http://schemas.openxmlformats.org/markup-compatibility/2006" xmlns:aink="http://schemas.microsoft.com/office/drawing/2016/ink" xmlns:am3d="http://schemas.microsoft.com/office/drawing/2017/model3d" xmlns:o="urn:schemas-microsoft-com:office:office" xmlns:oel="http://schemas.microsoft.com/office/2019/extlst" xmlns:r="http://schemas.openxmlformats.org/officeDocument/2006/relationships" xmlns:m="http://schemas.openxmlformats.org/officeDocument/2006/math" xmlns:v="urn:schemas-microsoft-com:vml" xmlns:wp14="http://schemas.microsoft.com/office/word/2010/wordprocessingDrawing" xmlns:wp="http://schemas.openxmlformats.org/drawingml/2006/wordprocessingDrawing" xmlns:w10="urn:schemas-microsoft-com:office:word" xmlns:w="http://schemas.openxmlformats.org/wordprocessingml/2006/main" xmlns:w14="http://schemas.microsoft.com/office/word/2010/wordml" xmlns:w15="http://schemas.microsoft.com/office/word/2012/wordml" xmlns:w16cex="http://schemas.microsoft.com/office/word/2018/wordml/cex" xmlns:w16cid="http://schemas.microsoft.com/office/word/2016/wordml/cid" xmlns:w16="http://schemas.microsoft.com/office/word/2018/wordml" xmlns:w16du="http://schemas.microsoft.com/office/word/2023/wordml/word16du" xmlns:w16sdtdh="http://schemas.microsoft.com/office/word/2020/wordml/sdtdatahash" xmlns:w16se="http://schemas.microsoft.com/office/word/2015/wordml/symex" xmlns:wpg="http://schemas.microsoft.com/office/word/2010/wordprocessingGroup" xmlns:wpi="http://schemas.microsoft.com/office/word/2010/wordprocessingInk" xmlns:wne="http://schemas.microsoft.com/office/word/2006/wordml" xmlns:wps="http://schemas.microsoft.com/office/word/2010/wordprocessingShape" mc:Ignorable="w14 w15 w16se w16cid w16 w16cex w16sdtdh w16du wp14">
+  <w:endnote w:type="separator" w:id="-1">
+    <w:p>
+      <w:pPr>
+        <w:spacing w:after="0" w:line="240" w:lineRule="auto"/>
+      </w:pPr>
+      <w:r>
+        <w:separator/>
+      </w:r>
+    </w:p>
+  </w:endnote>
+  <w:endnote w:type="continuationSeparator" w:id="0">
+    <w:p>
+      <w:pPr>
+        <w:spacing w:after="0" w:line="240" w:lineRule="auto"/>
+      </w:pPr>
+      <w:r>
+        <w:continuationSeparator/>
+      </w:r>
+    </w:p>
+  </w:endnote>
+</w:endnotes>
+</file>
+
+<file path=word/footnotes.xml><?xml version="1.0" encoding="utf-8"?>
+<w:footnotes xmlns:wpc="http://schemas.microsoft.com/office/word/2010/wordprocessingCanvas" xmlns:cx="http://schemas.microsoft.com/office/drawing/2014/chartex" xmlns:cx1="http://schemas.microsoft.com/office/drawing/2015/9/8/chartex" xmlns:cx2="http://schemas.microsoft.com/office/drawing/2015/10/21/chartex" xmlns:cx3="http://schemas.microsoft.com/office/drawing/2016/5/9/chartex" xmlns:cx4="http://schemas.microsoft.com/office/drawing/2016/5/10/chartex" xmlns:cx5="http://schemas.microsoft.com/office/drawing/2016/5/11/chartex" xmlns:cx6="http://schemas.microsoft.com/office/drawing/2016/5/12/chartex" xmlns:cx7="http://schemas.microsoft.com/office/drawing/2016/5/13/chartex" xmlns:cx8="http://schemas.microsoft.com/office/drawing/2016/5/14/chartex" xmlns:mc="http://schemas.openxmlformats.org/markup-compatibility/2006" xmlns:aink="http://schemas.microsoft.com/office/drawing/2016/ink" xmlns:am3d="http://schemas.microsoft.com/office/drawing/2017/model3d" xmlns:o="urn:schemas-microsoft-com:office:office" xmlns:oel="http://schemas.microsoft.com/office/2019/extlst" xmlns:r="http://schemas.openxmlformats.org/officeDocument/2006/relationships" xmlns:m="http://schemas.openxmlformats.org/officeDocument/2006/math" xmlns:v="urn:schemas-microsoft-com:vml" xmlns:wp14="http://schemas.microsoft.com/office/word/2010/wordprocessingDrawing" xmlns:wp="http://schemas.openxmlformats.org/drawingml/2006/wordprocessingDrawing" xmlns:w10="urn:schemas-microsoft-com:office:word" xmlns:w="http://schemas.openxmlformats.org/wordprocessingml/2006/main" xmlns:w14="http://schemas.microsoft.com/office/word/2010/wordml" xmlns:w15="http://schemas.microsoft.com/office/word/2012/wordml" xmlns:w16cex="http://schemas.microsoft.com/office/word/2018/wordml/cex" xmlns:w16cid="http://schemas.microsoft.com/office/word/2016/wordml/cid" xmlns:w16="http://schemas.microsoft.com/office/word/2018/wordml" xmlns:w16du="http://schemas.microsoft.com/office/word/2023/wordml/word16du" xmlns:w16sdtdh="http://schemas.microsoft.com/office/word/2020/wordml/sdtdatahash" xmlns:w16se="http://schemas.microsoft.com/office/word/2015/wordml/symex" xmlns:wpg="http://schemas.microsoft.com/office/word/2010/wordprocessingGroup" xmlns:wpi="http://schemas.microsoft.com/office/word/2010/wordprocessingInk" xmlns:wne="http://schemas.microsoft.com/office/word/2006/wordml" xmlns:wps="http://schemas.microsoft.com/office/word/2010/wordprocessingShape" mc:Ignorable="w14 w15 w16se w16cid w16 w16cex w16sdtdh w16du wp14">
+  <w:footnote w:type="separator" w:id="-1">
+    <w:p>
+      <w:pPr>
+        <w:spacing w:after="0" w:line="240" w:lineRule="auto"/>
+      </w:pPr>
+      <w:r>
+        <w:separator/>
+      </w:r>
+    </w:p>
+  </w:footnote>
+  <w:footnote w:type="continuationSeparator" w:id="0">
+    <w:p>
+      <w:pPr>
+        <w:spacing w:after="0" w:line="240" w:lineRule="auto"/>
+      </w:pPr>
+      <w:r>
+        <w:continuationSeparator/>
+      </w:r>
+    </w:p>
+  </w:footnote>
+</w:footnotes>
+</file>
+
 <file path=word/numbering.xml><?xml version="1.0" encoding="utf-8"?>
 <w:numbering xmlns:wpc="http://schemas.microsoft.com/office/word/2010/wordprocessingCanvas" xmlns:cx="http://schemas.microsoft.com/office/drawing/2014/chartex" xmlns:cx1="http://schemas.microsoft.com/office/drawing/2015/9/8/chartex" xmlns:cx2="http://schemas.microsoft.com/office/drawing/2015/10/21/chartex" xmlns:cx3="http://schemas.microsoft.com/office/drawing/2016/5/9/chartex" xmlns:cx4="http://schemas.microsoft.com/office/drawing/2016/5/10/chartex" xmlns:cx5="http://schemas.microsoft.com/office/drawing/2016/5/11/chartex" xmlns:cx6="http://schemas.microsoft.com/office/drawing/2016/5/12/chartex" xmlns:cx7="http://schemas.microsoft.com/office/drawing/2016/5/13/chartex" xmlns:cx8="http://schemas.microsoft.com/office/drawing/2016/5/14/chartex" xmlns:mc="http://schemas.openxmlformats.org/markup-compatibility/2006" xmlns:aink="http://schemas.microsoft.com/office/drawing/2016/ink" xmlns:am3d="http://schemas.microsoft.com/office/drawing/2017/model3d" xmlns:o="urn:schemas-microsoft-com:office:office" xmlns:oel="http://schemas.microsoft.com/office/2019/extlst" xmlns:r="http://schemas.openxmlformats.org/officeDocument/2006/relationships" xmlns:m="http://schemas.openxmlformats.org/officeDocument/2006/math" xmlns:v="urn:schemas-microsoft-com:vml" xmlns:wp14="http://schemas.microsoft.com/office/word/2010/wordprocessingDrawing" xmlns:wp="http://schemas.openxmlformats.org/drawingml/2006/wordprocessingDrawing" xmlns:w10="urn:schemas-microsoft-com:office:word" xmlns:w="http://schemas.openxmlformats.org/wordprocessingml/2006/main" xmlns:w14="http://schemas.microsoft.com/office/word/2010/wordml" xmlns:w15="http://schemas.microsoft.com/office/word/2012/wordml" xmlns:w16cex="http://schemas.microsoft.com/office/word/2018/wordml/cex" xmlns:w16cid="http://schemas.microsoft.com/office/word/2016/wordml/cid" xmlns:w16="http://schemas.microsoft.com/office/word/2018/wordml" xmlns:w16du="http://schemas.microsoft.com/office/word/2023/wordml/word16du" xmlns:w16sdtdh="http://schemas.microsoft.com/office/word/2020/wordml/sdtdatahash" xmlns:w16se="http://schemas.microsoft.com/office/word/2015/wordml/symex" xmlns:wpg="http://schemas.microsoft.com/office/word/2010/wordprocessingGroup" xmlns:wpi="http://schemas.microsoft.com/office/word/2010/wordprocessingInk" xmlns:wne="http://schemas.microsoft.com/office/word/2006/wordml" xmlns:wps="http://schemas.microsoft.com/office/word/2010/wordprocessingShape" mc:Ignorable="w14 w15 w16se w16cid w16 w16cex w16sdtdh w16du wp14">
   <w:abstractNum w:abstractNumId="0" w15:restartNumberingAfterBreak="0">
@@ -4998,6 +5411,92 @@
     </w:lvl>
   </w:abstractNum>
   <w:abstractNum w:abstractNumId="5" w15:restartNumberingAfterBreak="0">
+    <w:nsid w:val="1F316516"/>
+    <w:multiLevelType w:val="hybridMultilevel"/>
+    <w:tmpl w:val="81C2888E"/>
+    <w:lvl w:ilvl="0" w:tplc="1009000F">
+      <w:start w:val="1"/>
+      <w:numFmt w:val="decimal"/>
+      <w:lvlText w:val="%1."/>
+      <w:lvlJc w:val="left"/>
+      <w:pPr>
+        <w:ind w:left="1410" w:hanging="360"/>
+      </w:pPr>
+    </w:lvl>
+    <w:lvl w:ilvl="1" w:tplc="10090019" w:tentative="1">
+      <w:start w:val="1"/>
+      <w:numFmt w:val="lowerLetter"/>
+      <w:lvlText w:val="%2."/>
+      <w:lvlJc w:val="left"/>
+      <w:pPr>
+        <w:ind w:left="2130" w:hanging="360"/>
+      </w:pPr>
+    </w:lvl>
+    <w:lvl w:ilvl="2" w:tplc="1009001B" w:tentative="1">
+      <w:start w:val="1"/>
+      <w:numFmt w:val="lowerRoman"/>
+      <w:lvlText w:val="%3."/>
+      <w:lvlJc w:val="right"/>
+      <w:pPr>
+        <w:ind w:left="2850" w:hanging="180"/>
+      </w:pPr>
+    </w:lvl>
+    <w:lvl w:ilvl="3" w:tplc="1009000F" w:tentative="1">
+      <w:start w:val="1"/>
+      <w:numFmt w:val="decimal"/>
+      <w:lvlText w:val="%4."/>
+      <w:lvlJc w:val="left"/>
+      <w:pPr>
+        <w:ind w:left="3570" w:hanging="360"/>
+      </w:pPr>
+    </w:lvl>
+    <w:lvl w:ilvl="4" w:tplc="10090019" w:tentative="1">
+      <w:start w:val="1"/>
+      <w:numFmt w:val="lowerLetter"/>
+      <w:lvlText w:val="%5."/>
+      <w:lvlJc w:val="left"/>
+      <w:pPr>
+        <w:ind w:left="4290" w:hanging="360"/>
+      </w:pPr>
+    </w:lvl>
+    <w:lvl w:ilvl="5" w:tplc="1009001B" w:tentative="1">
+      <w:start w:val="1"/>
+      <w:numFmt w:val="lowerRoman"/>
+      <w:lvlText w:val="%6."/>
+      <w:lvlJc w:val="right"/>
+      <w:pPr>
+        <w:ind w:left="5010" w:hanging="180"/>
+      </w:pPr>
+    </w:lvl>
+    <w:lvl w:ilvl="6" w:tplc="1009000F" w:tentative="1">
+      <w:start w:val="1"/>
+      <w:numFmt w:val="decimal"/>
+      <w:lvlText w:val="%7."/>
+      <w:lvlJc w:val="left"/>
+      <w:pPr>
+        <w:ind w:left="5730" w:hanging="360"/>
+      </w:pPr>
+    </w:lvl>
+    <w:lvl w:ilvl="7" w:tplc="10090019" w:tentative="1">
+      <w:start w:val="1"/>
+      <w:numFmt w:val="lowerLetter"/>
+      <w:lvlText w:val="%8."/>
+      <w:lvlJc w:val="left"/>
+      <w:pPr>
+        <w:ind w:left="6450" w:hanging="360"/>
+      </w:pPr>
+    </w:lvl>
+    <w:lvl w:ilvl="8" w:tplc="1009001B" w:tentative="1">
+      <w:start w:val="1"/>
+      <w:numFmt w:val="lowerRoman"/>
+      <w:lvlText w:val="%9."/>
+      <w:lvlJc w:val="right"/>
+      <w:pPr>
+        <w:ind w:left="7170" w:hanging="180"/>
+      </w:pPr>
+    </w:lvl>
+  </w:abstractNum>
+  <w:abstractNum w:abstractNumId="6" w15:restartNumberingAfterBreak="0">
     <w:nsid w:val="21545E57"/>
     <w:multiLevelType w:val="hybridMultilevel"/>
     <w:tmpl w:val="AB7ADEAC"/>
@@ -5110,7 +5609,7 @@
       </w:rPr>
     </w:lvl>
   </w:abstractNum>
-  <w:abstractNum w:abstractNumId="6" w15:restartNumberingAfterBreak="0">
+  <w:abstractNum w:abstractNumId="7" w15:restartNumberingAfterBreak="0">
     <w:nsid w:val="2E4664A5"/>
     <w:multiLevelType w:val="hybridMultilevel"/>
     <w:tmpl w:val="BFBAE990"/>
@@ -5223,7 +5722,7 @@
       </w:rPr>
     </w:lvl>
   </w:abstractNum>
-  <w:abstractNum w:abstractNumId="7" w15:restartNumberingAfterBreak="0">
+  <w:abstractNum w:abstractNumId="8" w15:restartNumberingAfterBreak="0">
     <w:nsid w:val="30113CD1"/>
     <w:multiLevelType w:val="hybridMultilevel"/>
     <w:tmpl w:val="AD507756"/>
@@ -5312,7 +5811,7 @@
       </w:pPr>
     </w:lvl>
   </w:abstractNum>
-  <w:abstractNum w:abstractNumId="8" w15:restartNumberingAfterBreak="0">
+  <w:abstractNum w:abstractNumId="9" w15:restartNumberingAfterBreak="0">
     <w:nsid w:val="30CE09D9"/>
     <w:multiLevelType w:val="hybridMultilevel"/>
     <w:tmpl w:val="13808404"/>
@@ -5398,7 +5897,7 @@
       </w:pPr>
     </w:lvl>
   </w:abstractNum>
-  <w:abstractNum w:abstractNumId="9" w15:restartNumberingAfterBreak="0">
+  <w:abstractNum w:abstractNumId="10" w15:restartNumberingAfterBreak="0">
     <w:nsid w:val="328F5B5C"/>
     <w:multiLevelType w:val="hybridMultilevel"/>
     <w:tmpl w:val="B30AFE10"/>
@@ -5511,7 +6010,7 @@
       </w:rPr>
     </w:lvl>
   </w:abstractNum>
-  <w:abstractNum w:abstractNumId="10" w15:restartNumberingAfterBreak="0">
+  <w:abstractNum w:abstractNumId="11" w15:restartNumberingAfterBreak="0">
     <w:nsid w:val="35AE162A"/>
     <w:multiLevelType w:val="hybridMultilevel"/>
     <w:tmpl w:val="A52AA650"/>
@@ -5600,7 +6099,7 @@
       </w:pPr>
     </w:lvl>
   </w:abstractNum>
-  <w:abstractNum w:abstractNumId="11" w15:restartNumberingAfterBreak="0">
+  <w:abstractNum w:abstractNumId="12" w15:restartNumberingAfterBreak="0">
     <w:nsid w:val="442F0D9E"/>
     <w:multiLevelType w:val="hybridMultilevel"/>
     <w:tmpl w:val="2B908666"/>
@@ -5713,7 +6212,7 @@
       </w:rPr>
     </w:lvl>
   </w:abstractNum>
-  <w:abstractNum w:abstractNumId="12" w15:restartNumberingAfterBreak="0">
+  <w:abstractNum w:abstractNumId="13" w15:restartNumberingAfterBreak="0">
     <w:nsid w:val="47B64B8A"/>
     <w:multiLevelType w:val="hybridMultilevel"/>
     <w:tmpl w:val="E83268D6"/>
@@ -5802,7 +6301,7 @@
       </w:pPr>
     </w:lvl>
   </w:abstractNum>
-  <w:abstractNum w:abstractNumId="13" w15:restartNumberingAfterBreak="0">
+  <w:abstractNum w:abstractNumId="14" w15:restartNumberingAfterBreak="0">
     <w:nsid w:val="4B733680"/>
     <w:multiLevelType w:val="hybridMultilevel"/>
     <w:tmpl w:val="238AF0A6"/>
@@ -5888,7 +6387,7 @@
       </w:pPr>
     </w:lvl>
   </w:abstractNum>
-  <w:abstractNum w:abstractNumId="14" w15:restartNumberingAfterBreak="0">
+  <w:abstractNum w:abstractNumId="15" w15:restartNumberingAfterBreak="0">
     <w:nsid w:val="6A7E4504"/>
     <w:multiLevelType w:val="hybridMultilevel"/>
     <w:tmpl w:val="D7929A28"/>
@@ -6001,7 +6500,7 @@
       </w:rPr>
     </w:lvl>
   </w:abstractNum>
-  <w:abstractNum w:abstractNumId="15" w15:restartNumberingAfterBreak="0">
+  <w:abstractNum w:abstractNumId="16" w15:restartNumberingAfterBreak="0">
     <w:nsid w:val="6B317979"/>
     <w:multiLevelType w:val="hybridMultilevel"/>
     <w:tmpl w:val="5498B928"/>
@@ -6023,7 +6522,7 @@
       <w:lvlText w:val="%2."/>
       <w:lvlJc w:val="left"/>
       <w:pPr>
-        <w:ind w:left="786" w:hanging="360"/>
+        <w:ind w:left="644" w:hanging="360"/>
       </w:pPr>
       <w:rPr>
         <w:sz w:val="32"/>
@@ -6094,7 +6593,7 @@
       </w:pPr>
     </w:lvl>
   </w:abstractNum>
-  <w:abstractNum w:abstractNumId="16" w15:restartNumberingAfterBreak="0">
+  <w:abstractNum w:abstractNumId="17" w15:restartNumberingAfterBreak="0">
     <w:nsid w:val="71051D55"/>
     <w:multiLevelType w:val="hybridMultilevel"/>
     <w:tmpl w:val="539ACAAC"/>
@@ -6207,7 +6706,7 @@
       </w:rPr>
     </w:lvl>
   </w:abstractNum>
-  <w:abstractNum w:abstractNumId="17" w15:restartNumberingAfterBreak="0">
+  <w:abstractNum w:abstractNumId="18" w15:restartNumberingAfterBreak="0">
     <w:nsid w:val="72544B22"/>
     <w:multiLevelType w:val="hybridMultilevel"/>
     <w:tmpl w:val="51E8A69E"/>
@@ -6296,7 +6795,7 @@
       </w:pPr>
     </w:lvl>
   </w:abstractNum>
-  <w:abstractNum w:abstractNumId="18" w15:restartNumberingAfterBreak="0">
+  <w:abstractNum w:abstractNumId="19" w15:restartNumberingAfterBreak="0">
     <w:nsid w:val="73FA1680"/>
     <w:multiLevelType w:val="hybridMultilevel"/>
     <w:tmpl w:val="B6764BD0"/>
@@ -6409,7 +6908,7 @@
       </w:rPr>
     </w:lvl>
   </w:abstractNum>
-  <w:abstractNum w:abstractNumId="19" w15:restartNumberingAfterBreak="0">
+  <w:abstractNum w:abstractNumId="20" w15:restartNumberingAfterBreak="0">
     <w:nsid w:val="76FF67BB"/>
     <w:multiLevelType w:val="hybridMultilevel"/>
     <w:tmpl w:val="4A2E4910"/>
@@ -6498,7 +6997,7 @@
       </w:pPr>
     </w:lvl>
   </w:abstractNum>
-  <w:abstractNum w:abstractNumId="20" w15:restartNumberingAfterBreak="0">
+  <w:abstractNum w:abstractNumId="21" w15:restartNumberingAfterBreak="0">
     <w:nsid w:val="787C6DD1"/>
     <w:multiLevelType w:val="hybridMultilevel"/>
     <w:tmpl w:val="81AE7CE6"/>
@@ -6584,7 +7083,7 @@
       </w:pPr>
     </w:lvl>
   </w:abstractNum>
-  <w:abstractNum w:abstractNumId="21" w15:restartNumberingAfterBreak="0">
+  <w:abstractNum w:abstractNumId="22" w15:restartNumberingAfterBreak="0">
     <w:nsid w:val="7AFC70FB"/>
     <w:multiLevelType w:val="hybridMultilevel"/>
     <w:tmpl w:val="17289C88"/>
@@ -6670,7 +7169,7 @@
       </w:pPr>
     </w:lvl>
   </w:abstractNum>
-  <w:abstractNum w:abstractNumId="22" w15:restartNumberingAfterBreak="0">
+  <w:abstractNum w:abstractNumId="23" w15:restartNumberingAfterBreak="0">
     <w:nsid w:val="7B4014A4"/>
     <w:multiLevelType w:val="hybridMultilevel"/>
     <w:tmpl w:val="87DA48FC"/>
@@ -6783,7 +7282,7 @@
       </w:rPr>
     </w:lvl>
   </w:abstractNum>
-  <w:abstractNum w:abstractNumId="23" w15:restartNumberingAfterBreak="0">
+  <w:abstractNum w:abstractNumId="24" w15:restartNumberingAfterBreak="0">
     <w:nsid w:val="7D71247A"/>
     <w:multiLevelType w:val="hybridMultilevel"/>
     <w:tmpl w:val="3F529394"/>
@@ -6893,7 +7392,7 @@
       </w:rPr>
     </w:lvl>
   </w:abstractNum>
-  <w:abstractNum w:abstractNumId="24" w15:restartNumberingAfterBreak="0">
+  <w:abstractNum w:abstractNumId="25" w15:restartNumberingAfterBreak="0">
     <w:nsid w:val="7DB71C83"/>
     <w:multiLevelType w:val="hybridMultilevel"/>
     <w:tmpl w:val="2E4A229A"/>
@@ -6983,79 +7482,82 @@
     </w:lvl>
   </w:abstractNum>
   <w:num w:numId="1" w16cid:durableId="120810975">
+    <w:abstractNumId w:val="11"/>
+  </w:num>
+  <w:num w:numId="2" w16cid:durableId="1336031735">
+    <w:abstractNumId w:val="13"/>
+  </w:num>
+  <w:num w:numId="3" w16cid:durableId="1833065589">
     <w:abstractNumId w:val="10"/>
   </w:num>
-  <w:num w:numId="2" w16cid:durableId="1336031735">
-    <w:abstractNumId w:val="12"/>
-  </w:num>
-  <w:num w:numId="3" w16cid:durableId="1833065589">
-    <w:abstractNumId w:val="9"/>
-  </w:num>
   <w:num w:numId="4" w16cid:durableId="570235493">
-    <w:abstractNumId w:val="15"/>
+    <w:abstractNumId w:val="16"/>
   </w:num>
   <w:num w:numId="5" w16cid:durableId="1415972898">
-    <w:abstractNumId w:val="11"/>
+    <w:abstractNumId w:val="12"/>
   </w:num>
   <w:num w:numId="6" w16cid:durableId="668483654">
     <w:abstractNumId w:val="0"/>
   </w:num>
   <w:num w:numId="7" w16cid:durableId="1629892493">
-    <w:abstractNumId w:val="18"/>
+    <w:abstractNumId w:val="19"/>
   </w:num>
   <w:num w:numId="8" w16cid:durableId="1931620142">
-    <w:abstractNumId w:val="6"/>
+    <w:abstractNumId w:val="7"/>
   </w:num>
   <w:num w:numId="9" w16cid:durableId="772437063">
     <w:abstractNumId w:val="3"/>
   </w:num>
   <w:num w:numId="10" w16cid:durableId="1510100219">
-    <w:abstractNumId w:val="23"/>
+    <w:abstractNumId w:val="24"/>
   </w:num>
   <w:num w:numId="11" w16cid:durableId="2012902467">
     <w:abstractNumId w:val="4"/>
   </w:num>
   <w:num w:numId="12" w16cid:durableId="159470608">
-    <w:abstractNumId w:val="5"/>
+    <w:abstractNumId w:val="6"/>
   </w:num>
   <w:num w:numId="13" w16cid:durableId="1190145864">
     <w:abstractNumId w:val="2"/>
   </w:num>
   <w:num w:numId="14" w16cid:durableId="765081735">
-    <w:abstractNumId w:val="7"/>
+    <w:abstractNumId w:val="8"/>
   </w:num>
   <w:num w:numId="15" w16cid:durableId="1725592463">
-    <w:abstractNumId w:val="22"/>
+    <w:abstractNumId w:val="23"/>
   </w:num>
   <w:num w:numId="16" w16cid:durableId="1363094940">
-    <w:abstractNumId w:val="16"/>
+    <w:abstractNumId w:val="17"/>
   </w:num>
   <w:num w:numId="17" w16cid:durableId="263878223">
-    <w:abstractNumId w:val="24"/>
+    <w:abstractNumId w:val="25"/>
   </w:num>
   <w:num w:numId="18" w16cid:durableId="1902326009">
-    <w:abstractNumId w:val="14"/>
+    <w:abstractNumId w:val="15"/>
   </w:num>
   <w:num w:numId="19" w16cid:durableId="1207528525">
-    <w:abstractNumId w:val="19"/>
+    <w:abstractNumId w:val="20"/>
   </w:num>
   <w:num w:numId="20" w16cid:durableId="308440651">
     <w:abstractNumId w:val="1"/>
   </w:num>
   <w:num w:numId="21" w16cid:durableId="510805131">
-    <w:abstractNumId w:val="13"/>
+    <w:abstractNumId w:val="14"/>
   </w:num>
   <w:num w:numId="22" w16cid:durableId="2040736179">
-    <w:abstractNumId w:val="20"/>
+    <w:abstractNumId w:val="21"/>
   </w:num>
   <w:num w:numId="23" w16cid:durableId="823358958">
-    <w:abstractNumId w:val="21"/>
+    <w:abstractNumId w:val="22"/>
   </w:num>
   <w:num w:numId="24" w16cid:durableId="753353966">
-    <w:abstractNumId w:val="8"/>
+    <w:abstractNumId w:val="9"/>
   </w:num>
   <w:num w:numId="25" w16cid:durableId="637882094">
-    <w:abstractNumId w:val="17"/>
+    <w:abstractNumId w:val="18"/>
+  </w:num>
+  <w:num w:numId="26" w16cid:durableId="1054695984">
+    <w:abstractNumId w:val="5"/>
   </w:num>
 </w:numbering>
 </file>
@@ -7977,6 +8479,50 @@
       <w:spacing w:val="5"/>
     </w:rPr>
   </w:style>
+  <w:style w:type="paragraph" w:styleId="Header">
+    <w:name w:val="header"/>
+    <w:basedOn w:val="Normal"/>
+    <w:link w:val="HeaderChar"/>
+    <w:uiPriority w:val="99"/>
+    <w:unhideWhenUsed/>
+    <w:rsid w:val="00571412"/>
+    <w:pPr>
+      <w:tabs>
+        <w:tab w:val="center" w:pos="4680"/>
+        <w:tab w:val="right" w:pos="9360"/>
+      </w:tabs>
+      <w:spacing w:after="0" w:line="240" w:lineRule="auto"/>
+    </w:pPr>
+  </w:style>
+  <w:style w:type="character" w:customStyle="1" w:styleId="HeaderChar">
+    <w:name w:val="Header Char"/>
+    <w:basedOn w:val="DefaultParagraphFont"/>
+    <w:link w:val="Header"/>
+    <w:uiPriority w:val="99"/>
+    <w:rsid w:val="00571412"/>
+  </w:style>
+  <w:style w:type="paragraph" w:styleId="Footer">
+    <w:name w:val="footer"/>
+    <w:basedOn w:val="Normal"/>
+    <w:link w:val="FooterChar"/>
+    <w:uiPriority w:val="99"/>
+    <w:unhideWhenUsed/>
+    <w:rsid w:val="00571412"/>
+    <w:pPr>
+      <w:tabs>
+        <w:tab w:val="center" w:pos="4680"/>
+        <w:tab w:val="right" w:pos="9360"/>
+      </w:tabs>
+      <w:spacing w:after="0" w:line="240" w:lineRule="auto"/>
+    </w:pPr>
+  </w:style>
+  <w:style w:type="character" w:customStyle="1" w:styleId="FooterChar">
+    <w:name w:val="Footer Char"/>
+    <w:basedOn w:val="DefaultParagraphFont"/>
+    <w:link w:val="Footer"/>
+    <w:uiPriority w:val="99"/>
+    <w:rsid w:val="00571412"/>
+  </w:style>
 </w:styles>
 </file>
 

</xml_diff>